<commit_message>
Some 1 star challenges resolved
Co-authored-by: rabarbartek <polishgunner13@gmail.com>
Co-authored-by: Hurin0 <b.zurakowski@gmail.com>
</commit_message>
<xml_diff>
--- a/0raport.docx
+++ b/0raport.docx
@@ -41,7 +41,27 @@
           <w:sz w:val="44"/>
           <w:szCs w:val="44"/>
         </w:rPr>
-        <w:t>OWASP Juice Shop</w:t>
+        <w:t xml:space="preserve">OWASP </w:t>
+      </w:r>
+      <w:proofErr w:type="spellStart"/>
+      <w:r>
+        <w:rPr>
+          <w:b/>
+          <w:bCs/>
+          <w:sz w:val="44"/>
+          <w:szCs w:val="44"/>
+        </w:rPr>
+        <w:t>Juice</w:t>
+      </w:r>
+      <w:proofErr w:type="spellEnd"/>
+      <w:r>
+        <w:rPr>
+          <w:b/>
+          <w:bCs/>
+          <w:sz w:val="44"/>
+          <w:szCs w:val="44"/>
+        </w:rPr>
+        <w:t xml:space="preserve"> Shop</w:t>
       </w:r>
     </w:p>
     <w:p>
@@ -86,7 +106,15 @@
         <w:spacing w:line="360" w:lineRule="auto"/>
       </w:pPr>
       <w:r>
-        <w:t>Celem zadania jest znalezienie oraz exploitacja jak największej liczby podatności.</w:t>
+        <w:t xml:space="preserve">Celem zadania jest znalezienie oraz </w:t>
+      </w:r>
+      <w:proofErr w:type="spellStart"/>
+      <w:r>
+        <w:t>exploitacja</w:t>
+      </w:r>
+      <w:proofErr w:type="spellEnd"/>
+      <w:r>
+        <w:t xml:space="preserve"> jak największej liczby podatności.</w:t>
       </w:r>
       <w:r>
         <w:t xml:space="preserve"> W aplikacji znajdują się wyzwania, które w projekcie będą kolejno wykonywane</w:t>
@@ -107,8 +135,13 @@
         </w:numPr>
         <w:spacing w:line="360" w:lineRule="auto"/>
       </w:pPr>
-      <w:r>
-        <w:t>Trivial challenge</w:t>
+      <w:proofErr w:type="spellStart"/>
+      <w:r>
+        <w:t>Trivial</w:t>
+      </w:r>
+      <w:proofErr w:type="spellEnd"/>
+      <w:r>
+        <w:t xml:space="preserve"> challenge</w:t>
       </w:r>
     </w:p>
     <w:p>
@@ -120,8 +153,13 @@
         </w:numPr>
         <w:spacing w:line="360" w:lineRule="auto"/>
       </w:pPr>
-      <w:r>
-        <w:t>Easy challenge</w:t>
+      <w:proofErr w:type="spellStart"/>
+      <w:r>
+        <w:t>Easy</w:t>
+      </w:r>
+      <w:proofErr w:type="spellEnd"/>
+      <w:r>
+        <w:t xml:space="preserve"> challenge</w:t>
       </w:r>
     </w:p>
     <w:p>
@@ -159,8 +197,13 @@
         </w:numPr>
         <w:spacing w:line="360" w:lineRule="auto"/>
       </w:pPr>
-      <w:r>
-        <w:t>Dreadful challenge</w:t>
+      <w:proofErr w:type="spellStart"/>
+      <w:r>
+        <w:t>Dreadful</w:t>
+      </w:r>
+      <w:proofErr w:type="spellEnd"/>
+      <w:r>
+        <w:t xml:space="preserve"> challenge</w:t>
       </w:r>
     </w:p>
     <w:p>
@@ -172,8 +215,21 @@
         </w:numPr>
         <w:spacing w:line="360" w:lineRule="auto"/>
       </w:pPr>
-      <w:r>
-        <w:t>Diabolic challenges.</w:t>
+      <w:proofErr w:type="spellStart"/>
+      <w:r>
+        <w:t>Diabolic</w:t>
+      </w:r>
+      <w:proofErr w:type="spellEnd"/>
+      <w:r>
+        <w:t xml:space="preserve"> </w:t>
+      </w:r>
+      <w:proofErr w:type="spellStart"/>
+      <w:r>
+        <w:t>challenges</w:t>
+      </w:r>
+      <w:proofErr w:type="spellEnd"/>
+      <w:r>
+        <w:t>.</w:t>
       </w:r>
     </w:p>
     <w:p>
@@ -192,8 +248,13 @@
         </w:numPr>
         <w:spacing w:line="240" w:lineRule="auto"/>
       </w:pPr>
-      <w:r>
-        <w:t>Broken Access Control</w:t>
+      <w:proofErr w:type="spellStart"/>
+      <w:r>
+        <w:t>Broken</w:t>
+      </w:r>
+      <w:proofErr w:type="spellEnd"/>
+      <w:r>
+        <w:t xml:space="preserve"> Access Control</w:t>
       </w:r>
     </w:p>
     <w:p>
@@ -204,8 +265,21 @@
         </w:numPr>
         <w:spacing w:line="240" w:lineRule="auto"/>
       </w:pPr>
-      <w:r>
-        <w:t>Broken Anti Automation</w:t>
+      <w:proofErr w:type="spellStart"/>
+      <w:r>
+        <w:t>Broken</w:t>
+      </w:r>
+      <w:proofErr w:type="spellEnd"/>
+      <w:r>
+        <w:t xml:space="preserve"> </w:t>
+      </w:r>
+      <w:proofErr w:type="spellStart"/>
+      <w:r>
+        <w:t>Anti</w:t>
+      </w:r>
+      <w:proofErr w:type="spellEnd"/>
+      <w:r>
+        <w:t xml:space="preserve"> Automation</w:t>
       </w:r>
     </w:p>
     <w:p>
@@ -216,9 +290,19 @@
         </w:numPr>
         <w:spacing w:line="240" w:lineRule="auto"/>
       </w:pPr>
-      <w:r>
-        <w:t>Broken Authentication</w:t>
-      </w:r>
+      <w:proofErr w:type="spellStart"/>
+      <w:r>
+        <w:t>Broken</w:t>
+      </w:r>
+      <w:proofErr w:type="spellEnd"/>
+      <w:r>
+        <w:t xml:space="preserve"> </w:t>
+      </w:r>
+      <w:proofErr w:type="spellStart"/>
+      <w:r>
+        <w:t>Authentication</w:t>
+      </w:r>
+      <w:proofErr w:type="spellEnd"/>
     </w:p>
     <w:p>
       <w:pPr>
@@ -228,9 +312,19 @@
         </w:numPr>
         <w:spacing w:line="240" w:lineRule="auto"/>
       </w:pPr>
-      <w:r>
-        <w:t>Cryptographic Issues</w:t>
-      </w:r>
+      <w:proofErr w:type="spellStart"/>
+      <w:r>
+        <w:t>Cryptographic</w:t>
+      </w:r>
+      <w:proofErr w:type="spellEnd"/>
+      <w:r>
+        <w:t xml:space="preserve"> </w:t>
+      </w:r>
+      <w:proofErr w:type="spellStart"/>
+      <w:r>
+        <w:t>Issues</w:t>
+      </w:r>
+      <w:proofErr w:type="spellEnd"/>
     </w:p>
     <w:p>
       <w:pPr>
@@ -240,9 +334,19 @@
         </w:numPr>
         <w:spacing w:line="240" w:lineRule="auto"/>
       </w:pPr>
-      <w:r>
-        <w:t>Improper Input Validation</w:t>
-      </w:r>
+      <w:proofErr w:type="spellStart"/>
+      <w:r>
+        <w:t>Improper</w:t>
+      </w:r>
+      <w:proofErr w:type="spellEnd"/>
+      <w:r>
+        <w:t xml:space="preserve"> Input </w:t>
+      </w:r>
+      <w:proofErr w:type="spellStart"/>
+      <w:r>
+        <w:t>Validation</w:t>
+      </w:r>
+      <w:proofErr w:type="spellEnd"/>
     </w:p>
     <w:p>
       <w:pPr>
@@ -252,9 +356,11 @@
         </w:numPr>
         <w:spacing w:line="240" w:lineRule="auto"/>
       </w:pPr>
+      <w:proofErr w:type="spellStart"/>
       <w:r>
         <w:t>Injection</w:t>
       </w:r>
+      <w:proofErr w:type="spellEnd"/>
     </w:p>
     <w:p>
       <w:pPr>
@@ -264,9 +370,19 @@
         </w:numPr>
         <w:spacing w:line="240" w:lineRule="auto"/>
       </w:pPr>
-      <w:r>
-        <w:t>Insecure Deserialization</w:t>
-      </w:r>
+      <w:proofErr w:type="spellStart"/>
+      <w:r>
+        <w:t>Insecure</w:t>
+      </w:r>
+      <w:proofErr w:type="spellEnd"/>
+      <w:r>
+        <w:t xml:space="preserve"> </w:t>
+      </w:r>
+      <w:proofErr w:type="spellStart"/>
+      <w:r>
+        <w:t>Deserialization</w:t>
+      </w:r>
+      <w:proofErr w:type="spellEnd"/>
     </w:p>
     <w:p>
       <w:pPr>
@@ -276,9 +392,19 @@
         </w:numPr>
         <w:spacing w:line="240" w:lineRule="auto"/>
       </w:pPr>
-      <w:r>
-        <w:t>Miscellaneous Challenges</w:t>
-      </w:r>
+      <w:proofErr w:type="spellStart"/>
+      <w:r>
+        <w:t>Miscellaneous</w:t>
+      </w:r>
+      <w:proofErr w:type="spellEnd"/>
+      <w:r>
+        <w:t xml:space="preserve"> </w:t>
+      </w:r>
+      <w:proofErr w:type="spellStart"/>
+      <w:r>
+        <w:t>Challenges</w:t>
+      </w:r>
+      <w:proofErr w:type="spellEnd"/>
     </w:p>
     <w:p>
       <w:pPr>
@@ -289,8 +415,13 @@
         <w:spacing w:line="240" w:lineRule="auto"/>
       </w:pPr>
       <w:r>
-        <w:t>Security Misconfiguration</w:t>
-      </w:r>
+        <w:t xml:space="preserve">Security </w:t>
+      </w:r>
+      <w:proofErr w:type="spellStart"/>
+      <w:r>
+        <w:t>Misconfiguration</w:t>
+      </w:r>
+      <w:proofErr w:type="spellEnd"/>
     </w:p>
     <w:p>
       <w:pPr>
@@ -301,8 +432,21 @@
         <w:spacing w:line="240" w:lineRule="auto"/>
       </w:pPr>
       <w:r>
-        <w:t>Security through Obscurity</w:t>
-      </w:r>
+        <w:t xml:space="preserve">Security </w:t>
+      </w:r>
+      <w:proofErr w:type="spellStart"/>
+      <w:r>
+        <w:t>through</w:t>
+      </w:r>
+      <w:proofErr w:type="spellEnd"/>
+      <w:r>
+        <w:t xml:space="preserve"> </w:t>
+      </w:r>
+      <w:proofErr w:type="spellStart"/>
+      <w:r>
+        <w:t>Obscurity</w:t>
+      </w:r>
+      <w:proofErr w:type="spellEnd"/>
     </w:p>
     <w:p>
       <w:pPr>
@@ -312,9 +456,19 @@
         </w:numPr>
         <w:spacing w:line="240" w:lineRule="auto"/>
       </w:pPr>
-      <w:r>
-        <w:t>Sensitive Data Exposure</w:t>
-      </w:r>
+      <w:proofErr w:type="spellStart"/>
+      <w:r>
+        <w:t>Sensitive</w:t>
+      </w:r>
+      <w:proofErr w:type="spellEnd"/>
+      <w:r>
+        <w:t xml:space="preserve"> Data </w:t>
+      </w:r>
+      <w:proofErr w:type="spellStart"/>
+      <w:r>
+        <w:t>Exposure</w:t>
+      </w:r>
+      <w:proofErr w:type="spellEnd"/>
     </w:p>
     <w:p>
       <w:pPr>
@@ -324,9 +478,19 @@
         </w:numPr>
         <w:spacing w:line="240" w:lineRule="auto"/>
       </w:pPr>
-      <w:r>
-        <w:t>Invalidated Redirects</w:t>
-      </w:r>
+      <w:proofErr w:type="spellStart"/>
+      <w:r>
+        <w:t>Invalidated</w:t>
+      </w:r>
+      <w:proofErr w:type="spellEnd"/>
+      <w:r>
+        <w:t xml:space="preserve"> </w:t>
+      </w:r>
+      <w:proofErr w:type="spellStart"/>
+      <w:r>
+        <w:t>Redirects</w:t>
+      </w:r>
+      <w:proofErr w:type="spellEnd"/>
     </w:p>
     <w:p>
       <w:pPr>
@@ -336,8 +500,13 @@
         </w:numPr>
         <w:spacing w:line="240" w:lineRule="auto"/>
       </w:pPr>
-      <w:r>
-        <w:t>Vulnerable Components</w:t>
+      <w:proofErr w:type="spellStart"/>
+      <w:r>
+        <w:t>Vulnerable</w:t>
+      </w:r>
+      <w:proofErr w:type="spellEnd"/>
+      <w:r>
+        <w:t xml:space="preserve"> Components</w:t>
       </w:r>
     </w:p>
     <w:p>
@@ -363,6 +532,24 @@
       </w:pPr>
       <w:r>
         <w:t>XXE</w:t>
+      </w:r>
+    </w:p>
+    <w:p>
+      <w:pPr>
+        <w:spacing w:line="240" w:lineRule="auto"/>
+      </w:pPr>
+    </w:p>
+    <w:p>
+      <w:pPr>
+        <w:pStyle w:val="Nagwek2"/>
+      </w:pPr>
+      <w:proofErr w:type="spellStart"/>
+      <w:r>
+        <w:t>Score</w:t>
+      </w:r>
+      <w:proofErr w:type="spellEnd"/>
+      <w:r>
+        <w:t xml:space="preserve"> Board</w:t>
       </w:r>
     </w:p>
     <w:p>
@@ -428,7 +615,15 @@
     </w:p>
     <w:p>
       <w:r>
-        <w:t>Wyświetlona została informacja, że aby lepiej monitorować postęp oraz znalezione podatności, należy przejść do Score Board (tablica wyników).</w:t>
+        <w:t xml:space="preserve">Wyświetlona została informacja, że aby lepiej monitorować postęp oraz znalezione podatności, należy przejść do </w:t>
+      </w:r>
+      <w:proofErr w:type="spellStart"/>
+      <w:r>
+        <w:t>Score</w:t>
+      </w:r>
+      <w:proofErr w:type="spellEnd"/>
+      <w:r>
+        <w:t xml:space="preserve"> Board (tablica wyników).</w:t>
       </w:r>
     </w:p>
     <w:p>
@@ -540,7 +735,31 @@
         <w:t>Kolejna podpowiedź w samej aplikacji dotyczyła zajrzenia do Developer Tools</w:t>
       </w:r>
       <w:r>
-        <w:t xml:space="preserve"> do zakładki Sources, gdzie udało się znaleźć odnośnik do Score Board po wyszukaniu słowa ‘score’.</w:t>
+        <w:t xml:space="preserve"> do zakładki </w:t>
+      </w:r>
+      <w:proofErr w:type="spellStart"/>
+      <w:r>
+        <w:t>Sources</w:t>
+      </w:r>
+      <w:proofErr w:type="spellEnd"/>
+      <w:r>
+        <w:t xml:space="preserve">, gdzie udało się znaleźć odnośnik do </w:t>
+      </w:r>
+      <w:proofErr w:type="spellStart"/>
+      <w:r>
+        <w:t>Score</w:t>
+      </w:r>
+      <w:proofErr w:type="spellEnd"/>
+      <w:r>
+        <w:t xml:space="preserve"> Board po wyszukaniu słowa ‘</w:t>
+      </w:r>
+      <w:proofErr w:type="spellStart"/>
+      <w:r>
+        <w:t>score</w:t>
+      </w:r>
+      <w:proofErr w:type="spellEnd"/>
+      <w:r>
+        <w:t>’.</w:t>
       </w:r>
     </w:p>
     <w:p>
@@ -591,14 +810,17 @@
       </w:r>
     </w:p>
     <w:p>
+      <w:pPr>
+        <w:jc w:val="center"/>
+      </w:pPr>
       <w:r>
         <w:rPr>
           <w:noProof/>
         </w:rPr>
         <w:drawing>
-          <wp:inline distT="0" distB="0" distL="0" distR="0" wp14:anchorId="3EF5AD70" wp14:editId="142B2C37">
-            <wp:extent cx="5760720" cy="2057400"/>
-            <wp:effectExtent l="0" t="0" r="0" b="0"/>
+          <wp:inline distT="0" distB="0" distL="0" distR="0" wp14:anchorId="3EF5AD70" wp14:editId="3681AF1B">
+            <wp:extent cx="4165002" cy="1487501"/>
+            <wp:effectExtent l="0" t="0" r="6985" b="0"/>
             <wp:docPr id="5" name="Obraz 5"/>
             <wp:cNvGraphicFramePr>
               <a:graphicFrameLocks xmlns:a="http://schemas.openxmlformats.org/drawingml/2006/main" noChangeAspect="1"/>
@@ -618,7 +840,7 @@
                   <pic:spPr bwMode="auto">
                     <a:xfrm>
                       <a:off x="0" y="0"/>
-                      <a:ext cx="5760720" cy="2057400"/>
+                      <a:ext cx="4180246" cy="1492945"/>
                     </a:xfrm>
                     <a:prstGeom prst="rect">
                       <a:avLst/>
@@ -641,19 +863,30 @@
     </w:p>
     <w:p>
       <w:r>
-        <w:lastRenderedPageBreak/>
-        <w:t>Okazało się, że prawidłowy adres to /score-board. Dzięki temu udało się rozwiązać pierwszy challenge.</w:t>
-      </w:r>
-    </w:p>
-    <w:p>
+        <w:t>Okazało się, że prawidłowy adres to /</w:t>
+      </w:r>
+      <w:proofErr w:type="spellStart"/>
+      <w:r>
+        <w:t>score-board</w:t>
+      </w:r>
+      <w:proofErr w:type="spellEnd"/>
+      <w:r>
+        <w:t>. Dzięki temu udało się rozwiązać pierwszy challenge.</w:t>
+      </w:r>
+    </w:p>
+    <w:p>
+      <w:pPr>
+        <w:jc w:val="center"/>
+      </w:pPr>
       <w:r>
         <w:rPr>
           <w:noProof/>
         </w:rPr>
+        <w:lastRenderedPageBreak/>
         <w:drawing>
-          <wp:inline distT="0" distB="0" distL="0" distR="0" wp14:anchorId="72F0D28C" wp14:editId="7F31CE77">
-            <wp:extent cx="5760720" cy="2601595"/>
-            <wp:effectExtent l="0" t="0" r="0" b="8255"/>
+          <wp:inline distT="0" distB="0" distL="0" distR="0" wp14:anchorId="72F0D28C" wp14:editId="73EEFF50">
+            <wp:extent cx="5146638" cy="2324270"/>
+            <wp:effectExtent l="0" t="0" r="0" b="0"/>
             <wp:docPr id="6" name="Obraz 6"/>
             <wp:cNvGraphicFramePr>
               <a:graphicFrameLocks xmlns:a="http://schemas.openxmlformats.org/drawingml/2006/main" noChangeAspect="1"/>
@@ -674,7 +907,7 @@
                   <pic:spPr>
                     <a:xfrm>
                       <a:off x="0" y="0"/>
-                      <a:ext cx="5760720" cy="2601595"/>
+                      <a:ext cx="5151558" cy="2326492"/>
                     </a:xfrm>
                     <a:prstGeom prst="rect">
                       <a:avLst/>
@@ -688,13 +921,437 @@
       </w:r>
     </w:p>
     <w:p>
-      <w:pPr>
-        <w:spacing w:line="360" w:lineRule="auto"/>
+      <w:r>
+        <w:t>Postanowiliśmy w pierwszej kolejności wykonać wyzwania z 1 gwiazdką.</w:t>
+      </w:r>
+    </w:p>
+    <w:p/>
+    <w:p>
+      <w:pPr>
+        <w:pStyle w:val="Nagwek2"/>
+      </w:pPr>
+      <w:proofErr w:type="spellStart"/>
+      <w:r>
+        <w:t>Bully</w:t>
+      </w:r>
+      <w:proofErr w:type="spellEnd"/>
+      <w:r>
+        <w:t xml:space="preserve"> </w:t>
+      </w:r>
+      <w:proofErr w:type="spellStart"/>
+      <w:r>
+        <w:t>Chatbot</w:t>
+      </w:r>
+      <w:proofErr w:type="spellEnd"/>
+    </w:p>
+    <w:p>
+      <w:r>
+        <w:t xml:space="preserve">Kolejne wyzwanie polegało na zdobyciu kodu rabatowego od </w:t>
+      </w:r>
+      <w:proofErr w:type="spellStart"/>
+      <w:r>
+        <w:t>chatbota</w:t>
+      </w:r>
+      <w:proofErr w:type="spellEnd"/>
+      <w:r>
+        <w:t xml:space="preserve">. Wyzwanie było bardzo łatwe, ponieważ praktycznie od razu </w:t>
+      </w:r>
+      <w:proofErr w:type="spellStart"/>
+      <w:r>
+        <w:t>chatbot</w:t>
+      </w:r>
+      <w:proofErr w:type="spellEnd"/>
+      <w:r>
+        <w:t xml:space="preserve"> postanowił podzielić się kodem</w:t>
+      </w:r>
+      <w:r>
+        <w:t xml:space="preserve"> (</w:t>
+      </w:r>
+      <w:r>
+        <w:t>o*I]qgC7sn</w:t>
+      </w:r>
+      <w:r>
+        <w:t>).</w:t>
+      </w:r>
+    </w:p>
+    <w:p>
+      <w:pPr>
         <w:jc w:val="center"/>
+      </w:pPr>
+      <w:r>
         <w:rPr>
-          <w:sz w:val="28"/>
-          <w:szCs w:val="28"/>
+          <w:noProof/>
         </w:rPr>
+        <w:drawing>
+          <wp:inline distT="0" distB="0" distL="0" distR="0" wp14:anchorId="1010FD1B" wp14:editId="7A932D5F">
+            <wp:extent cx="3711831" cy="2328487"/>
+            <wp:effectExtent l="0" t="0" r="3175" b="0"/>
+            <wp:docPr id="7" name="Obraz 7"/>
+            <wp:cNvGraphicFramePr>
+              <a:graphicFrameLocks xmlns:a="http://schemas.openxmlformats.org/drawingml/2006/main" noChangeAspect="1"/>
+            </wp:cNvGraphicFramePr>
+            <a:graphic xmlns:a="http://schemas.openxmlformats.org/drawingml/2006/main">
+              <a:graphicData uri="http://schemas.openxmlformats.org/drawingml/2006/picture">
+                <pic:pic xmlns:pic="http://schemas.openxmlformats.org/drawingml/2006/picture">
+                  <pic:nvPicPr>
+                    <pic:cNvPr id="1" name=""/>
+                    <pic:cNvPicPr/>
+                  </pic:nvPicPr>
+                  <pic:blipFill>
+                    <a:blip r:embed="rId11"/>
+                    <a:stretch>
+                      <a:fillRect/>
+                    </a:stretch>
+                  </pic:blipFill>
+                  <pic:spPr>
+                    <a:xfrm>
+                      <a:off x="0" y="0"/>
+                      <a:ext cx="3721066" cy="2334280"/>
+                    </a:xfrm>
+                    <a:prstGeom prst="rect">
+                      <a:avLst/>
+                    </a:prstGeom>
+                  </pic:spPr>
+                </pic:pic>
+              </a:graphicData>
+            </a:graphic>
+          </wp:inline>
+        </w:drawing>
+      </w:r>
+    </w:p>
+    <w:p>
+      <w:r>
+        <w:t>Być może przedstawienie się jako admin bądź zwrócenie się słowem „</w:t>
+      </w:r>
+      <w:proofErr w:type="spellStart"/>
+      <w:r>
+        <w:t>please</w:t>
+      </w:r>
+      <w:proofErr w:type="spellEnd"/>
+      <w:r>
+        <w:t>” pozwoliło na tak szybkie wykonanie zadania.</w:t>
+      </w:r>
+    </w:p>
+    <w:p/>
+    <w:p>
+      <w:pPr>
+        <w:pStyle w:val="Nagwek2"/>
+      </w:pPr>
+      <w:proofErr w:type="spellStart"/>
+      <w:r>
+        <w:t>Confidential</w:t>
+      </w:r>
+      <w:proofErr w:type="spellEnd"/>
+      <w:r>
+        <w:t xml:space="preserve"> </w:t>
+      </w:r>
+      <w:proofErr w:type="spellStart"/>
+      <w:r>
+        <w:t>Document</w:t>
+      </w:r>
+      <w:proofErr w:type="spellEnd"/>
+    </w:p>
+    <w:p>
+      <w:r>
+        <w:t xml:space="preserve">Polecenie „Access a </w:t>
+      </w:r>
+      <w:proofErr w:type="spellStart"/>
+      <w:r>
+        <w:t>confidential</w:t>
+      </w:r>
+      <w:proofErr w:type="spellEnd"/>
+      <w:r>
+        <w:t xml:space="preserve"> </w:t>
+      </w:r>
+      <w:proofErr w:type="spellStart"/>
+      <w:r>
+        <w:t>document</w:t>
+      </w:r>
+      <w:proofErr w:type="spellEnd"/>
+      <w:r>
+        <w:t xml:space="preserve">” niewiele nam mówiło, dlatego w </w:t>
+      </w:r>
+      <w:proofErr w:type="spellStart"/>
+      <w:r>
+        <w:t>Score</w:t>
+      </w:r>
+      <w:proofErr w:type="spellEnd"/>
+      <w:r>
+        <w:t xml:space="preserve"> Board przeszliśmy do wskazówek. </w:t>
+      </w:r>
+    </w:p>
+    <w:p>
+      <w:pPr>
+        <w:jc w:val="center"/>
+      </w:pPr>
+      <w:r>
+        <w:rPr>
+          <w:noProof/>
+        </w:rPr>
+        <w:drawing>
+          <wp:inline distT="0" distB="0" distL="0" distR="0" wp14:anchorId="4BF8712D" wp14:editId="486B36C1">
+            <wp:extent cx="4518088" cy="1117570"/>
+            <wp:effectExtent l="0" t="0" r="0" b="6985"/>
+            <wp:docPr id="8" name="Obraz 8"/>
+            <wp:cNvGraphicFramePr>
+              <a:graphicFrameLocks xmlns:a="http://schemas.openxmlformats.org/drawingml/2006/main" noChangeAspect="1"/>
+            </wp:cNvGraphicFramePr>
+            <a:graphic xmlns:a="http://schemas.openxmlformats.org/drawingml/2006/main">
+              <a:graphicData uri="http://schemas.openxmlformats.org/drawingml/2006/picture">
+                <pic:pic xmlns:pic="http://schemas.openxmlformats.org/drawingml/2006/picture">
+                  <pic:nvPicPr>
+                    <pic:cNvPr id="1" name=""/>
+                    <pic:cNvPicPr/>
+                  </pic:nvPicPr>
+                  <pic:blipFill>
+                    <a:blip r:embed="rId12"/>
+                    <a:stretch>
+                      <a:fillRect/>
+                    </a:stretch>
+                  </pic:blipFill>
+                  <pic:spPr>
+                    <a:xfrm>
+                      <a:off x="0" y="0"/>
+                      <a:ext cx="4537188" cy="1122295"/>
+                    </a:xfrm>
+                    <a:prstGeom prst="rect">
+                      <a:avLst/>
+                    </a:prstGeom>
+                  </pic:spPr>
+                </pic:pic>
+              </a:graphicData>
+            </a:graphic>
+          </wp:inline>
+        </w:drawing>
+      </w:r>
+    </w:p>
+    <w:p>
+      <w:r>
+        <w:lastRenderedPageBreak/>
+        <w:t>Zgodnie ze wskazówką, postanowiliśmy przeszukać aplikację, by znaleźć jakikolwiek odnośnik do pliku.</w:t>
+      </w:r>
+    </w:p>
+    <w:p>
+      <w:r>
+        <w:t>Po drodze przypadkowo udało nam się rozwiązać inne wyzwanie dotyczące przeczytania polityki prywatności:</w:t>
+      </w:r>
+    </w:p>
+    <w:p>
+      <w:pPr>
+        <w:jc w:val="center"/>
+      </w:pPr>
+      <w:r>
+        <w:rPr>
+          <w:noProof/>
+        </w:rPr>
+        <w:drawing>
+          <wp:inline distT="0" distB="0" distL="0" distR="0" wp14:anchorId="2D74663C" wp14:editId="64702F9A">
+            <wp:extent cx="3411071" cy="1740879"/>
+            <wp:effectExtent l="0" t="0" r="0" b="0"/>
+            <wp:docPr id="9" name="Obraz 9"/>
+            <wp:cNvGraphicFramePr>
+              <a:graphicFrameLocks xmlns:a="http://schemas.openxmlformats.org/drawingml/2006/main" noChangeAspect="1"/>
+            </wp:cNvGraphicFramePr>
+            <a:graphic xmlns:a="http://schemas.openxmlformats.org/drawingml/2006/main">
+              <a:graphicData uri="http://schemas.openxmlformats.org/drawingml/2006/picture">
+                <pic:pic xmlns:pic="http://schemas.openxmlformats.org/drawingml/2006/picture">
+                  <pic:nvPicPr>
+                    <pic:cNvPr id="1" name=""/>
+                    <pic:cNvPicPr/>
+                  </pic:nvPicPr>
+                  <pic:blipFill>
+                    <a:blip r:embed="rId13"/>
+                    <a:stretch>
+                      <a:fillRect/>
+                    </a:stretch>
+                  </pic:blipFill>
+                  <pic:spPr>
+                    <a:xfrm>
+                      <a:off x="0" y="0"/>
+                      <a:ext cx="3423371" cy="1747156"/>
+                    </a:xfrm>
+                    <a:prstGeom prst="rect">
+                      <a:avLst/>
+                    </a:prstGeom>
+                  </pic:spPr>
+                </pic:pic>
+              </a:graphicData>
+            </a:graphic>
+          </wp:inline>
+        </w:drawing>
+      </w:r>
+    </w:p>
+    <w:p>
+      <w:r>
+        <w:t>Po przejściu w zakładkę „</w:t>
+      </w:r>
+      <w:proofErr w:type="spellStart"/>
+      <w:r>
+        <w:t>About</w:t>
+      </w:r>
+      <w:proofErr w:type="spellEnd"/>
+      <w:r>
+        <w:t xml:space="preserve"> </w:t>
+      </w:r>
+      <w:proofErr w:type="spellStart"/>
+      <w:r>
+        <w:t>us</w:t>
+      </w:r>
+      <w:proofErr w:type="spellEnd"/>
+      <w:r>
+        <w:t xml:space="preserve">” jest przekierowanie do </w:t>
+      </w:r>
+      <w:r>
+        <w:t>katalogu /ftp i pliku legal.md.</w:t>
+      </w:r>
+    </w:p>
+    <w:p>
+      <w:r>
+        <w:rPr>
+          <w:noProof/>
+        </w:rPr>
+        <w:drawing>
+          <wp:inline distT="0" distB="0" distL="0" distR="0" wp14:anchorId="24827CB3" wp14:editId="37974759">
+            <wp:extent cx="5760720" cy="2884805"/>
+            <wp:effectExtent l="0" t="0" r="0" b="0"/>
+            <wp:docPr id="10" name="Obraz 10"/>
+            <wp:cNvGraphicFramePr>
+              <a:graphicFrameLocks xmlns:a="http://schemas.openxmlformats.org/drawingml/2006/main" noChangeAspect="1"/>
+            </wp:cNvGraphicFramePr>
+            <a:graphic xmlns:a="http://schemas.openxmlformats.org/drawingml/2006/main">
+              <a:graphicData uri="http://schemas.openxmlformats.org/drawingml/2006/picture">
+                <pic:pic xmlns:pic="http://schemas.openxmlformats.org/drawingml/2006/picture">
+                  <pic:nvPicPr>
+                    <pic:cNvPr id="1" name=""/>
+                    <pic:cNvPicPr/>
+                  </pic:nvPicPr>
+                  <pic:blipFill>
+                    <a:blip r:embed="rId14"/>
+                    <a:stretch>
+                      <a:fillRect/>
+                    </a:stretch>
+                  </pic:blipFill>
+                  <pic:spPr>
+                    <a:xfrm>
+                      <a:off x="0" y="0"/>
+                      <a:ext cx="5760720" cy="2884805"/>
+                    </a:xfrm>
+                    <a:prstGeom prst="rect">
+                      <a:avLst/>
+                    </a:prstGeom>
+                  </pic:spPr>
+                </pic:pic>
+              </a:graphicData>
+            </a:graphic>
+          </wp:inline>
+        </w:drawing>
+      </w:r>
+    </w:p>
+    <w:p>
+      <w:r>
+        <w:t>Po przejściu do adresu URL /ftp wyświetliło się wiele plików.</w:t>
+      </w:r>
+    </w:p>
+    <w:p>
+      <w:pPr>
+        <w:jc w:val="center"/>
+      </w:pPr>
+      <w:r>
+        <w:rPr>
+          <w:noProof/>
+        </w:rPr>
+        <w:drawing>
+          <wp:inline distT="0" distB="0" distL="0" distR="0" wp14:anchorId="056A3365" wp14:editId="2781BF76">
+            <wp:extent cx="4120179" cy="1269389"/>
+            <wp:effectExtent l="0" t="0" r="0" b="6985"/>
+            <wp:docPr id="11" name="Obraz 11"/>
+            <wp:cNvGraphicFramePr>
+              <a:graphicFrameLocks xmlns:a="http://schemas.openxmlformats.org/drawingml/2006/main" noChangeAspect="1"/>
+            </wp:cNvGraphicFramePr>
+            <a:graphic xmlns:a="http://schemas.openxmlformats.org/drawingml/2006/main">
+              <a:graphicData uri="http://schemas.openxmlformats.org/drawingml/2006/picture">
+                <pic:pic xmlns:pic="http://schemas.openxmlformats.org/drawingml/2006/picture">
+                  <pic:nvPicPr>
+                    <pic:cNvPr id="1" name=""/>
+                    <pic:cNvPicPr/>
+                  </pic:nvPicPr>
+                  <pic:blipFill>
+                    <a:blip r:embed="rId15"/>
+                    <a:stretch>
+                      <a:fillRect/>
+                    </a:stretch>
+                  </pic:blipFill>
+                  <pic:spPr>
+                    <a:xfrm>
+                      <a:off x="0" y="0"/>
+                      <a:ext cx="4127944" cy="1271781"/>
+                    </a:xfrm>
+                    <a:prstGeom prst="rect">
+                      <a:avLst/>
+                    </a:prstGeom>
+                  </pic:spPr>
+                </pic:pic>
+              </a:graphicData>
+            </a:graphic>
+          </wp:inline>
+        </w:drawing>
+      </w:r>
+    </w:p>
+    <w:p>
+      <w:r>
+        <w:t>Postanowiliśmy sprawdzić każdy z nich po kolei, ponieważ żadna z nazw nie wskazywała na nic szczególnego. Plik acquisitions.md okazał się pierwszym i od razu dobrym wyborem.</w:t>
+      </w:r>
+    </w:p>
+    <w:p>
+      <w:pPr>
+        <w:jc w:val="center"/>
+      </w:pPr>
+      <w:r>
+        <w:rPr>
+          <w:noProof/>
+        </w:rPr>
+        <w:lastRenderedPageBreak/>
+        <w:drawing>
+          <wp:inline distT="0" distB="0" distL="0" distR="0" wp14:anchorId="112B25C1" wp14:editId="4C222DBB">
+            <wp:extent cx="2694791" cy="1969704"/>
+            <wp:effectExtent l="0" t="0" r="0" b="0"/>
+            <wp:docPr id="12" name="Obraz 12"/>
+            <wp:cNvGraphicFramePr>
+              <a:graphicFrameLocks xmlns:a="http://schemas.openxmlformats.org/drawingml/2006/main" noChangeAspect="1"/>
+            </wp:cNvGraphicFramePr>
+            <a:graphic xmlns:a="http://schemas.openxmlformats.org/drawingml/2006/main">
+              <a:graphicData uri="http://schemas.openxmlformats.org/drawingml/2006/picture">
+                <pic:pic xmlns:pic="http://schemas.openxmlformats.org/drawingml/2006/picture">
+                  <pic:nvPicPr>
+                    <pic:cNvPr id="1" name=""/>
+                    <pic:cNvPicPr/>
+                  </pic:nvPicPr>
+                  <pic:blipFill>
+                    <a:blip r:embed="rId16"/>
+                    <a:stretch>
+                      <a:fillRect/>
+                    </a:stretch>
+                  </pic:blipFill>
+                  <pic:spPr>
+                    <a:xfrm>
+                      <a:off x="0" y="0"/>
+                      <a:ext cx="2703879" cy="1976347"/>
+                    </a:xfrm>
+                    <a:prstGeom prst="rect">
+                      <a:avLst/>
+                    </a:prstGeom>
+                  </pic:spPr>
+                </pic:pic>
+              </a:graphicData>
+            </a:graphic>
+          </wp:inline>
+        </w:drawing>
+      </w:r>
+    </w:p>
+    <w:p/>
+    <w:p>
+      <w:pPr>
+        <w:jc w:val="center"/>
       </w:pPr>
     </w:p>
     <w:p>
@@ -1401,6 +2058,28 @@
       <w:jc w:val="both"/>
     </w:pPr>
   </w:style>
+  <w:style w:type="paragraph" w:styleId="Nagwek2">
+    <w:name w:val="heading 2"/>
+    <w:basedOn w:val="Normalny"/>
+    <w:next w:val="Normalny"/>
+    <w:link w:val="Nagwek2Znak"/>
+    <w:uiPriority w:val="9"/>
+    <w:unhideWhenUsed/>
+    <w:qFormat/>
+    <w:rsid w:val="00203B57"/>
+    <w:pPr>
+      <w:keepNext/>
+      <w:keepLines/>
+      <w:spacing w:before="40" w:after="0"/>
+      <w:outlineLvl w:val="1"/>
+    </w:pPr>
+    <w:rPr>
+      <w:rFonts w:asciiTheme="majorHAnsi" w:eastAsiaTheme="majorEastAsia" w:hAnsiTheme="majorHAnsi" w:cstheme="majorBidi"/>
+      <w:color w:val="2F5496" w:themeColor="accent1" w:themeShade="BF"/>
+      <w:sz w:val="26"/>
+      <w:szCs w:val="26"/>
+    </w:rPr>
+  </w:style>
   <w:style w:type="character" w:default="1" w:styleId="Domylnaczcionkaakapitu">
     <w:name w:val="Default Paragraph Font"/>
     <w:uiPriority w:val="1"/>
@@ -1438,6 +2117,19 @@
       <w:ind w:left="720"/>
       <w:contextualSpacing/>
     </w:pPr>
+  </w:style>
+  <w:style w:type="character" w:customStyle="1" w:styleId="Nagwek2Znak">
+    <w:name w:val="Nagłówek 2 Znak"/>
+    <w:basedOn w:val="Domylnaczcionkaakapitu"/>
+    <w:link w:val="Nagwek2"/>
+    <w:uiPriority w:val="9"/>
+    <w:rsid w:val="00203B57"/>
+    <w:rPr>
+      <w:rFonts w:asciiTheme="majorHAnsi" w:eastAsiaTheme="majorEastAsia" w:hAnsiTheme="majorHAnsi" w:cstheme="majorBidi"/>
+      <w:color w:val="2F5496" w:themeColor="accent1" w:themeShade="BF"/>
+      <w:sz w:val="26"/>
+      <w:szCs w:val="26"/>
+    </w:rPr>
   </w:style>
 </w:styles>
 </file>

</xml_diff>

<commit_message>
Small update - 3 challenges
Co-authored-by: rabarbartek <polishgunner13@gmail.com>
Co-authored-by: Hurin0 <b.zurakowski@gmail.com>
</commit_message>
<xml_diff>
--- a/0raport.docx
+++ b/0raport.docx
@@ -560,7 +560,13 @@
         <w:t>P</w:t>
       </w:r>
       <w:r>
-        <w:t>o uruchomieniu aplikacji, zarejestrowaniu użytkownika oraz zalogowaniu się, postanowiliśmy uruchomić przewodnik, aby dowiedzieć się, w jaki sposób zacząć.</w:t>
+        <w:t xml:space="preserve">o uruchomieniu aplikacji, zarejestrowaniu użytkownika oraz zalogowaniu się, </w:t>
+      </w:r>
+      <w:r>
+        <w:t>uruchomiono</w:t>
+      </w:r>
+      <w:r>
+        <w:t xml:space="preserve"> przewodnik, aby dowiedzieć się, w jaki sposób zacząć.</w:t>
       </w:r>
     </w:p>
     <w:p>
@@ -806,7 +812,25 @@
     </w:p>
     <w:p>
       <w:r>
-        <w:t>Następnie pojawił się problem, ponieważ nie do końca wiedzieliśmy, co dalej można z tym zrobić. Przeczytaliśmy jeszcze raz wskazówki i zauważyliśmy wzmiankę na temat odgadnięcia URL.</w:t>
+        <w:t xml:space="preserve">Następnie pojawił się problem, ponieważ nie do końca </w:t>
+      </w:r>
+      <w:r>
+        <w:t>było wiadomo</w:t>
+      </w:r>
+      <w:r>
+        <w:t xml:space="preserve">, co dalej można z tym zrobić. </w:t>
+      </w:r>
+      <w:r>
+        <w:t>Po przeczytaniu</w:t>
+      </w:r>
+      <w:r>
+        <w:t xml:space="preserve"> jeszcze raz wskazówki i zauważ</w:t>
+      </w:r>
+      <w:r>
+        <w:t xml:space="preserve">ono </w:t>
+      </w:r>
+      <w:r>
+        <w:t>wzmiankę na temat odgadnięcia URL.</w:t>
       </w:r>
     </w:p>
     <w:p>
@@ -922,7 +946,13 @@
     </w:p>
     <w:p>
       <w:r>
-        <w:t>Postanowiliśmy w pierwszej kolejności wykonać wyzwania z 1 gwiazdką.</w:t>
+        <w:t>Postanow</w:t>
+      </w:r>
+      <w:r>
+        <w:t>iono</w:t>
+      </w:r>
+      <w:r>
+        <w:t xml:space="preserve"> w pierwszej kolejności wykonać wyzwania z 1 gwiazdką.</w:t>
       </w:r>
     </w:p>
     <w:p/>
@@ -1069,7 +1099,13 @@
       </w:r>
       <w:proofErr w:type="spellEnd"/>
       <w:r>
-        <w:t xml:space="preserve">” niewiele nam mówiło, dlatego w </w:t>
+        <w:t xml:space="preserve">” niewiele </w:t>
+      </w:r>
+      <w:r>
+        <w:t>podpowiadało</w:t>
+      </w:r>
+      <w:r>
+        <w:t xml:space="preserve">, dlatego w </w:t>
       </w:r>
       <w:proofErr w:type="spellStart"/>
       <w:r>
@@ -1077,7 +1113,13 @@
       </w:r>
       <w:proofErr w:type="spellEnd"/>
       <w:r>
-        <w:t xml:space="preserve"> Board przeszliśmy do wskazówek. </w:t>
+        <w:t xml:space="preserve"> Board </w:t>
+      </w:r>
+      <w:r>
+        <w:t>wybrano dodatkowe wskazówki</w:t>
+      </w:r>
+      <w:r>
+        <w:t xml:space="preserve">. </w:t>
       </w:r>
     </w:p>
     <w:p>
@@ -1128,12 +1170,37 @@
     <w:p>
       <w:r>
         <w:lastRenderedPageBreak/>
-        <w:t>Zgodnie ze wskazówką, postanowiliśmy przeszukać aplikację, by znaleźć jakikolwiek odnośnik do pliku.</w:t>
-      </w:r>
-    </w:p>
-    <w:p>
-      <w:r>
-        <w:t>Po drodze przypadkowo udało nam się rozwiązać inne wyzwanie dotyczące przeczytania polityki prywatności:</w:t>
+        <w:t xml:space="preserve">Zgodnie ze wskazówką, </w:t>
+      </w:r>
+      <w:r>
+        <w:t>przeszukano</w:t>
+      </w:r>
+      <w:r>
+        <w:t xml:space="preserve"> aplikację, by znaleźć jakikolwiek odnośnik do pliku.</w:t>
+      </w:r>
+    </w:p>
+    <w:p>
+      <w:pPr>
+        <w:pStyle w:val="Nagwek2"/>
+      </w:pPr>
+      <w:proofErr w:type="spellStart"/>
+      <w:r>
+        <w:t>Privacy</w:t>
+      </w:r>
+      <w:proofErr w:type="spellEnd"/>
+      <w:r>
+        <w:t xml:space="preserve"> Policy</w:t>
+      </w:r>
+    </w:p>
+    <w:p>
+      <w:r>
+        <w:t xml:space="preserve">Po drodze przypadkowo </w:t>
+      </w:r>
+      <w:r>
+        <w:t>rozwiązano</w:t>
+      </w:r>
+      <w:r>
+        <w:t xml:space="preserve"> inne wyzwanie dotyczące przeczytania polityki prywatności:</w:t>
       </w:r>
     </w:p>
     <w:p>
@@ -1199,7 +1266,13 @@
       </w:r>
       <w:proofErr w:type="spellEnd"/>
       <w:r>
-        <w:t xml:space="preserve">” jest przekierowanie do </w:t>
+        <w:t>”</w:t>
+      </w:r>
+      <w:r>
+        <w:t>, widoczne</w:t>
+      </w:r>
+      <w:r>
+        <w:t xml:space="preserve"> jest przekierowanie do </w:t>
       </w:r>
       <w:r>
         <w:t>katalogu /ftp i pliku legal.md.</w:t>
@@ -1299,7 +1372,13 @@
     </w:p>
     <w:p>
       <w:r>
-        <w:t>Postanowiliśmy sprawdzić każdy z nich po kolei, ponieważ żadna z nazw nie wskazywała na nic szczególnego. Plik acquisitions.md okazał się pierwszym i od razu dobrym wyborem.</w:t>
+        <w:t>Postan</w:t>
+      </w:r>
+      <w:r>
+        <w:t>owiono</w:t>
+      </w:r>
+      <w:r>
+        <w:t xml:space="preserve"> sprawdzić każdy z nich po kolei, ponieważ żadna z nazw nie wskazywała na nic szczególnego. Plik acquisitions.md okazał się pierwszym i od razu dobrym wyborem.</w:t>
       </w:r>
     </w:p>
     <w:p>
@@ -1348,6 +1427,478 @@
         </w:drawing>
       </w:r>
     </w:p>
+    <w:p/>
+    <w:p>
+      <w:pPr>
+        <w:pStyle w:val="Nagwek2"/>
+      </w:pPr>
+      <w:r>
+        <w:t xml:space="preserve">Error </w:t>
+      </w:r>
+      <w:r>
+        <w:t>H</w:t>
+      </w:r>
+      <w:r>
+        <w:t>andling</w:t>
+      </w:r>
+    </w:p>
+    <w:p>
+      <w:r>
+        <w:t xml:space="preserve">Początkowa instrukcja, podobnie jak w przypadku </w:t>
+      </w:r>
+      <w:proofErr w:type="spellStart"/>
+      <w:r>
+        <w:t>Confidential</w:t>
+      </w:r>
+      <w:proofErr w:type="spellEnd"/>
+      <w:r>
+        <w:t xml:space="preserve"> </w:t>
+      </w:r>
+      <w:proofErr w:type="spellStart"/>
+      <w:r>
+        <w:t>Document</w:t>
+      </w:r>
+      <w:proofErr w:type="spellEnd"/>
+      <w:r>
+        <w:t>, nie wskazywała zbyt wiele, dlatego sprawdzono dostępne wskazówki:</w:t>
+      </w:r>
+    </w:p>
+    <w:p>
+      <w:r>
+        <w:rPr>
+          <w:noProof/>
+        </w:rPr>
+        <w:drawing>
+          <wp:inline distT="0" distB="0" distL="0" distR="0" wp14:anchorId="7A251C4F" wp14:editId="147470A7">
+            <wp:extent cx="5760720" cy="610870"/>
+            <wp:effectExtent l="0" t="0" r="0" b="0"/>
+            <wp:docPr id="14" name="Obraz 14"/>
+            <wp:cNvGraphicFramePr>
+              <a:graphicFrameLocks xmlns:a="http://schemas.openxmlformats.org/drawingml/2006/main" noChangeAspect="1"/>
+            </wp:cNvGraphicFramePr>
+            <a:graphic xmlns:a="http://schemas.openxmlformats.org/drawingml/2006/main">
+              <a:graphicData uri="http://schemas.openxmlformats.org/drawingml/2006/picture">
+                <pic:pic xmlns:pic="http://schemas.openxmlformats.org/drawingml/2006/picture">
+                  <pic:nvPicPr>
+                    <pic:cNvPr id="1" name=""/>
+                    <pic:cNvPicPr/>
+                  </pic:nvPicPr>
+                  <pic:blipFill>
+                    <a:blip r:embed="rId17"/>
+                    <a:stretch>
+                      <a:fillRect/>
+                    </a:stretch>
+                  </pic:blipFill>
+                  <pic:spPr>
+                    <a:xfrm>
+                      <a:off x="0" y="0"/>
+                      <a:ext cx="5760720" cy="610870"/>
+                    </a:xfrm>
+                    <a:prstGeom prst="rect">
+                      <a:avLst/>
+                    </a:prstGeom>
+                  </pic:spPr>
+                </pic:pic>
+              </a:graphicData>
+            </a:graphic>
+          </wp:inline>
+        </w:drawing>
+      </w:r>
+    </w:p>
+    <w:p>
+      <w:r>
+        <w:t>Po kliknięciu „</w:t>
+      </w:r>
+      <w:proofErr w:type="spellStart"/>
+      <w:r>
+        <w:t>Add</w:t>
+      </w:r>
+      <w:proofErr w:type="spellEnd"/>
+      <w:r>
+        <w:t xml:space="preserve"> to Basket” udało się rozwiązać zadanie:</w:t>
+      </w:r>
+    </w:p>
+    <w:p>
+      <w:pPr>
+        <w:jc w:val="center"/>
+      </w:pPr>
+      <w:r>
+        <w:rPr>
+          <w:noProof/>
+        </w:rPr>
+        <w:drawing>
+          <wp:inline distT="0" distB="0" distL="0" distR="0" wp14:anchorId="18655178" wp14:editId="13F3904A">
+            <wp:extent cx="4070350" cy="2293610"/>
+            <wp:effectExtent l="0" t="0" r="6350" b="0"/>
+            <wp:docPr id="15" name="Obraz 15"/>
+            <wp:cNvGraphicFramePr>
+              <a:graphicFrameLocks xmlns:a="http://schemas.openxmlformats.org/drawingml/2006/main" noChangeAspect="1"/>
+            </wp:cNvGraphicFramePr>
+            <a:graphic xmlns:a="http://schemas.openxmlformats.org/drawingml/2006/main">
+              <a:graphicData uri="http://schemas.openxmlformats.org/drawingml/2006/picture">
+                <pic:pic xmlns:pic="http://schemas.openxmlformats.org/drawingml/2006/picture">
+                  <pic:nvPicPr>
+                    <pic:cNvPr id="1" name=""/>
+                    <pic:cNvPicPr/>
+                  </pic:nvPicPr>
+                  <pic:blipFill>
+                    <a:blip r:embed="rId18"/>
+                    <a:stretch>
+                      <a:fillRect/>
+                    </a:stretch>
+                  </pic:blipFill>
+                  <pic:spPr>
+                    <a:xfrm>
+                      <a:off x="0" y="0"/>
+                      <a:ext cx="4077793" cy="2297804"/>
+                    </a:xfrm>
+                    <a:prstGeom prst="rect">
+                      <a:avLst/>
+                    </a:prstGeom>
+                  </pic:spPr>
+                </pic:pic>
+              </a:graphicData>
+            </a:graphic>
+          </wp:inline>
+        </w:drawing>
+      </w:r>
+    </w:p>
+    <w:p/>
+    <w:p>
+      <w:pPr>
+        <w:pStyle w:val="Nagwek2"/>
+      </w:pPr>
+      <w:proofErr w:type="spellStart"/>
+      <w:r>
+        <w:t>Exposed</w:t>
+      </w:r>
+      <w:proofErr w:type="spellEnd"/>
+      <w:r>
+        <w:t xml:space="preserve"> </w:t>
+      </w:r>
+      <w:proofErr w:type="spellStart"/>
+      <w:r>
+        <w:t>Metrics</w:t>
+      </w:r>
+      <w:proofErr w:type="spellEnd"/>
+    </w:p>
+    <w:p>
+      <w:r>
+        <w:t xml:space="preserve">Kolejne zadanie dotyczy znalezienia miejsca, gdzie znajduje się narzędzie do monitorowania: </w:t>
+      </w:r>
+      <w:proofErr w:type="spellStart"/>
+      <w:r>
+        <w:t>Prometheus</w:t>
+      </w:r>
+      <w:proofErr w:type="spellEnd"/>
+      <w:r>
+        <w:t>.</w:t>
+      </w:r>
+    </w:p>
+    <w:p>
+      <w:r>
+        <w:rPr>
+          <w:noProof/>
+        </w:rPr>
+        <w:drawing>
+          <wp:inline distT="0" distB="0" distL="0" distR="0" wp14:anchorId="50CD5565" wp14:editId="25C6A8AD">
+            <wp:extent cx="5760720" cy="452755"/>
+            <wp:effectExtent l="0" t="0" r="0" b="4445"/>
+            <wp:docPr id="16" name="Obraz 16"/>
+            <wp:cNvGraphicFramePr>
+              <a:graphicFrameLocks xmlns:a="http://schemas.openxmlformats.org/drawingml/2006/main" noChangeAspect="1"/>
+            </wp:cNvGraphicFramePr>
+            <a:graphic xmlns:a="http://schemas.openxmlformats.org/drawingml/2006/main">
+              <a:graphicData uri="http://schemas.openxmlformats.org/drawingml/2006/picture">
+                <pic:pic xmlns:pic="http://schemas.openxmlformats.org/drawingml/2006/picture">
+                  <pic:nvPicPr>
+                    <pic:cNvPr id="1" name=""/>
+                    <pic:cNvPicPr/>
+                  </pic:nvPicPr>
+                  <pic:blipFill>
+                    <a:blip r:embed="rId19"/>
+                    <a:stretch>
+                      <a:fillRect/>
+                    </a:stretch>
+                  </pic:blipFill>
+                  <pic:spPr>
+                    <a:xfrm>
+                      <a:off x="0" y="0"/>
+                      <a:ext cx="5760720" cy="452755"/>
+                    </a:xfrm>
+                    <a:prstGeom prst="rect">
+                      <a:avLst/>
+                    </a:prstGeom>
+                  </pic:spPr>
+                </pic:pic>
+              </a:graphicData>
+            </a:graphic>
+          </wp:inline>
+        </w:drawing>
+      </w:r>
+    </w:p>
+    <w:p>
+      <w:r>
+        <w:t>Spróbowano dopisać do URL /</w:t>
+      </w:r>
+      <w:proofErr w:type="spellStart"/>
+      <w:r>
+        <w:t>prometheus</w:t>
+      </w:r>
+      <w:proofErr w:type="spellEnd"/>
+      <w:r>
+        <w:t>:</w:t>
+      </w:r>
+    </w:p>
+    <w:p>
+      <w:pPr>
+        <w:jc w:val="center"/>
+      </w:pPr>
+      <w:r>
+        <w:rPr>
+          <w:noProof/>
+        </w:rPr>
+        <w:lastRenderedPageBreak/>
+        <w:drawing>
+          <wp:inline distT="0" distB="0" distL="0" distR="0" wp14:anchorId="62FB32D4" wp14:editId="316B04E7">
+            <wp:extent cx="3901899" cy="3200400"/>
+            <wp:effectExtent l="0" t="0" r="3810" b="0"/>
+            <wp:docPr id="17" name="Obraz 17"/>
+            <wp:cNvGraphicFramePr>
+              <a:graphicFrameLocks xmlns:a="http://schemas.openxmlformats.org/drawingml/2006/main" noChangeAspect="1"/>
+            </wp:cNvGraphicFramePr>
+            <a:graphic xmlns:a="http://schemas.openxmlformats.org/drawingml/2006/main">
+              <a:graphicData uri="http://schemas.openxmlformats.org/drawingml/2006/picture">
+                <pic:pic xmlns:pic="http://schemas.openxmlformats.org/drawingml/2006/picture">
+                  <pic:nvPicPr>
+                    <pic:cNvPr id="1" name=""/>
+                    <pic:cNvPicPr/>
+                  </pic:nvPicPr>
+                  <pic:blipFill>
+                    <a:blip r:embed="rId20"/>
+                    <a:stretch>
+                      <a:fillRect/>
+                    </a:stretch>
+                  </pic:blipFill>
+                  <pic:spPr>
+                    <a:xfrm>
+                      <a:off x="0" y="0"/>
+                      <a:ext cx="3906243" cy="3203963"/>
+                    </a:xfrm>
+                    <a:prstGeom prst="rect">
+                      <a:avLst/>
+                    </a:prstGeom>
+                  </pic:spPr>
+                </pic:pic>
+              </a:graphicData>
+            </a:graphic>
+          </wp:inline>
+        </w:drawing>
+      </w:r>
+    </w:p>
+    <w:p>
+      <w:r>
+        <w:t xml:space="preserve">Przeszukano dokumentację na stronie </w:t>
+      </w:r>
+      <w:proofErr w:type="spellStart"/>
+      <w:r>
+        <w:t>github</w:t>
+      </w:r>
+      <w:proofErr w:type="spellEnd"/>
+      <w:r>
+        <w:t xml:space="preserve">. W folderze </w:t>
+      </w:r>
+      <w:proofErr w:type="spellStart"/>
+      <w:r>
+        <w:t>config</w:t>
+      </w:r>
+      <w:proofErr w:type="spellEnd"/>
+      <w:r>
+        <w:t xml:space="preserve"> znaleziono plik </w:t>
+      </w:r>
+      <w:proofErr w:type="spellStart"/>
+      <w:r>
+        <w:t>config.go</w:t>
+      </w:r>
+      <w:proofErr w:type="spellEnd"/>
+      <w:r>
+        <w:t>.</w:t>
+      </w:r>
+    </w:p>
+    <w:p>
+      <w:pPr>
+        <w:jc w:val="center"/>
+      </w:pPr>
+      <w:r>
+        <w:rPr>
+          <w:noProof/>
+        </w:rPr>
+        <w:drawing>
+          <wp:inline distT="0" distB="0" distL="0" distR="0" wp14:anchorId="116E039A" wp14:editId="40B5B156">
+            <wp:extent cx="3830320" cy="3344352"/>
+            <wp:effectExtent l="0" t="0" r="0" b="8890"/>
+            <wp:docPr id="18" name="Obraz 18"/>
+            <wp:cNvGraphicFramePr>
+              <a:graphicFrameLocks xmlns:a="http://schemas.openxmlformats.org/drawingml/2006/main" noChangeAspect="1"/>
+            </wp:cNvGraphicFramePr>
+            <a:graphic xmlns:a="http://schemas.openxmlformats.org/drawingml/2006/main">
+              <a:graphicData uri="http://schemas.openxmlformats.org/drawingml/2006/picture">
+                <pic:pic xmlns:pic="http://schemas.openxmlformats.org/drawingml/2006/picture">
+                  <pic:nvPicPr>
+                    <pic:cNvPr id="1" name=""/>
+                    <pic:cNvPicPr/>
+                  </pic:nvPicPr>
+                  <pic:blipFill>
+                    <a:blip r:embed="rId21"/>
+                    <a:stretch>
+                      <a:fillRect/>
+                    </a:stretch>
+                  </pic:blipFill>
+                  <pic:spPr>
+                    <a:xfrm>
+                      <a:off x="0" y="0"/>
+                      <a:ext cx="3834648" cy="3348130"/>
+                    </a:xfrm>
+                    <a:prstGeom prst="rect">
+                      <a:avLst/>
+                    </a:prstGeom>
+                  </pic:spPr>
+                </pic:pic>
+              </a:graphicData>
+            </a:graphic>
+          </wp:inline>
+        </w:drawing>
+      </w:r>
+    </w:p>
+    <w:p>
+      <w:r>
+        <w:t>Znaleziono fragment dotyczący domyślnej konfiguracji oraz pierwsze odniesienie do danego katalogu. Jest to katalog /</w:t>
+      </w:r>
+      <w:proofErr w:type="spellStart"/>
+      <w:r>
+        <w:t>metrics</w:t>
+      </w:r>
+      <w:proofErr w:type="spellEnd"/>
+      <w:r>
+        <w:t>:</w:t>
+      </w:r>
+    </w:p>
+    <w:p>
+      <w:pPr>
+        <w:jc w:val="center"/>
+      </w:pPr>
+      <w:r>
+        <w:rPr>
+          <w:noProof/>
+        </w:rPr>
+        <w:lastRenderedPageBreak/>
+        <w:drawing>
+          <wp:inline distT="0" distB="0" distL="0" distR="0" wp14:anchorId="69A870F3" wp14:editId="0EE3F9E9">
+            <wp:extent cx="3790950" cy="1710203"/>
+            <wp:effectExtent l="0" t="0" r="0" b="4445"/>
+            <wp:docPr id="19" name="Obraz 19"/>
+            <wp:cNvGraphicFramePr>
+              <a:graphicFrameLocks xmlns:a="http://schemas.openxmlformats.org/drawingml/2006/main" noChangeAspect="1"/>
+            </wp:cNvGraphicFramePr>
+            <a:graphic xmlns:a="http://schemas.openxmlformats.org/drawingml/2006/main">
+              <a:graphicData uri="http://schemas.openxmlformats.org/drawingml/2006/picture">
+                <pic:pic xmlns:pic="http://schemas.openxmlformats.org/drawingml/2006/picture">
+                  <pic:nvPicPr>
+                    <pic:cNvPr id="1" name=""/>
+                    <pic:cNvPicPr/>
+                  </pic:nvPicPr>
+                  <pic:blipFill>
+                    <a:blip r:embed="rId22"/>
+                    <a:stretch>
+                      <a:fillRect/>
+                    </a:stretch>
+                  </pic:blipFill>
+                  <pic:spPr>
+                    <a:xfrm>
+                      <a:off x="0" y="0"/>
+                      <a:ext cx="3805446" cy="1716743"/>
+                    </a:xfrm>
+                    <a:prstGeom prst="rect">
+                      <a:avLst/>
+                    </a:prstGeom>
+                  </pic:spPr>
+                </pic:pic>
+              </a:graphicData>
+            </a:graphic>
+          </wp:inline>
+        </w:drawing>
+      </w:r>
+    </w:p>
+    <w:p>
+      <w:r>
+        <w:t>Wpisano to w adresie URL:</w:t>
+      </w:r>
+    </w:p>
+    <w:p>
+      <w:pPr>
+        <w:jc w:val="center"/>
+      </w:pPr>
+      <w:r>
+        <w:rPr>
+          <w:noProof/>
+        </w:rPr>
+        <w:drawing>
+          <wp:inline distT="0" distB="0" distL="0" distR="0" wp14:anchorId="3E7FA4EF" wp14:editId="66131758">
+            <wp:extent cx="4000500" cy="2127691"/>
+            <wp:effectExtent l="0" t="0" r="0" b="6350"/>
+            <wp:docPr id="20" name="Obraz 20"/>
+            <wp:cNvGraphicFramePr>
+              <a:graphicFrameLocks xmlns:a="http://schemas.openxmlformats.org/drawingml/2006/main" noChangeAspect="1"/>
+            </wp:cNvGraphicFramePr>
+            <a:graphic xmlns:a="http://schemas.openxmlformats.org/drawingml/2006/main">
+              <a:graphicData uri="http://schemas.openxmlformats.org/drawingml/2006/picture">
+                <pic:pic xmlns:pic="http://schemas.openxmlformats.org/drawingml/2006/picture">
+                  <pic:nvPicPr>
+                    <pic:cNvPr id="1" name=""/>
+                    <pic:cNvPicPr/>
+                  </pic:nvPicPr>
+                  <pic:blipFill>
+                    <a:blip r:embed="rId23"/>
+                    <a:stretch>
+                      <a:fillRect/>
+                    </a:stretch>
+                  </pic:blipFill>
+                  <pic:spPr>
+                    <a:xfrm>
+                      <a:off x="0" y="0"/>
+                      <a:ext cx="4005440" cy="2130319"/>
+                    </a:xfrm>
+                    <a:prstGeom prst="rect">
+                      <a:avLst/>
+                    </a:prstGeom>
+                  </pic:spPr>
+                </pic:pic>
+              </a:graphicData>
+            </a:graphic>
+          </wp:inline>
+        </w:drawing>
+      </w:r>
+    </w:p>
+    <w:p>
+      <w:r>
+        <w:t>Udało się znaleźć prawidłową ścieżkę.</w:t>
+      </w:r>
+    </w:p>
+    <w:p/>
+    <w:p>
+      <w:pPr>
+        <w:pStyle w:val="Nagwek2"/>
+      </w:pPr>
+      <w:r>
+        <w:t xml:space="preserve">Missing </w:t>
+      </w:r>
+      <w:proofErr w:type="spellStart"/>
+      <w:r>
+        <w:t>encoding</w:t>
+      </w:r>
+      <w:proofErr w:type="spellEnd"/>
+    </w:p>
+    <w:p/>
     <w:p/>
     <w:p>
       <w:pPr>
@@ -2066,11 +2617,11 @@
     <w:uiPriority w:val="9"/>
     <w:unhideWhenUsed/>
     <w:qFormat/>
-    <w:rsid w:val="00203B57"/>
+    <w:rsid w:val="004D690A"/>
     <w:pPr>
       <w:keepNext/>
       <w:keepLines/>
-      <w:spacing w:before="40" w:after="0"/>
+      <w:spacing w:before="160" w:after="120"/>
       <w:outlineLvl w:val="1"/>
     </w:pPr>
     <w:rPr>
@@ -2123,7 +2674,7 @@
     <w:basedOn w:val="Domylnaczcionkaakapitu"/>
     <w:link w:val="Nagwek2"/>
     <w:uiPriority w:val="9"/>
-    <w:rsid w:val="00203B57"/>
+    <w:rsid w:val="004D690A"/>
     <w:rPr>
       <w:rFonts w:asciiTheme="majorHAnsi" w:eastAsiaTheme="majorEastAsia" w:hAnsiTheme="majorHAnsi" w:cstheme="majorBidi"/>
       <w:color w:val="2F5496" w:themeColor="accent1" w:themeShade="BF"/>

</xml_diff>